<commit_message>
TS 3.4 Ghanam and Jatai first review Raja output- 09/2022
</commit_message>
<xml_diff>
--- a/TS-Kramam/Baraha Coding/TS 1.1 Baraha Kramam.docx
+++ b/TS-Kramam/Baraha Coding/TS 1.1 Baraha Kramam.docx
@@ -19944,6 +19944,18 @@
             <w:bCs/>
           </w:rPr>
         </w:pPr>
+        <w:r>
+          <w:rPr>
+            <w:b/>
+            <w:bCs/>
+            <w:sz w:val="32"/>
+            <w:szCs w:val="32"/>
+          </w:rPr>
+          <w:t xml:space="preserve">www.vedavms.in </w:t>
+        </w:r>
+        <w:r>
+          <w:t xml:space="preserve">                                    </w:t>
+        </w:r>
         <w:r>
           <w:rPr>
             <w:b/>
@@ -20115,6 +20127,45 @@
             <w:bCs/>
           </w:rPr>
         </w:pPr>
+        <w:r>
+          <w:rPr>
+            <w:b/>
+            <w:bCs/>
+            <w:sz w:val="32"/>
+            <w:szCs w:val="32"/>
+          </w:rPr>
+          <w:t>vedavms</w:t>
+        </w:r>
+        <w:r>
+          <w:rPr>
+            <w:b/>
+            <w:bCs/>
+            <w:sz w:val="32"/>
+            <w:szCs w:val="32"/>
+          </w:rPr>
+          <w:t xml:space="preserve">@gmail.com </w:t>
+        </w:r>
+        <w:r>
+          <w:rPr>
+            <w:b/>
+            <w:bCs/>
+            <w:sz w:val="32"/>
+            <w:szCs w:val="32"/>
+          </w:rPr>
+          <w:t xml:space="preserve"> </w:t>
+        </w:r>
+        <w:r>
+          <w:rPr>
+            <w:b/>
+            <w:bCs/>
+            <w:sz w:val="32"/>
+            <w:szCs w:val="32"/>
+          </w:rPr>
+          <w:t xml:space="preserve">                          </w:t>
+        </w:r>
+        <w:r>
+          <w:t xml:space="preserve"> </w:t>
+        </w:r>
         <w:r>
           <w:rPr>
             <w:b/>
@@ -20963,6 +21014,29 @@
       <w:sz w:val="28"/>
     </w:rPr>
   </w:style>
+  <w:style w:type="character" w:styleId="Hyperlink">
+    <w:name w:val="Hyperlink"/>
+    <w:basedOn w:val="DefaultParagraphFont"/>
+    <w:uiPriority w:val="99"/>
+    <w:unhideWhenUsed/>
+    <w:rsid w:val="003131F0"/>
+    <w:rPr>
+      <w:color w:val="0563C1" w:themeColor="hyperlink"/>
+      <w:u w:val="single"/>
+    </w:rPr>
+  </w:style>
+  <w:style w:type="character" w:styleId="UnresolvedMention">
+    <w:name w:val="Unresolved Mention"/>
+    <w:basedOn w:val="DefaultParagraphFont"/>
+    <w:uiPriority w:val="99"/>
+    <w:semiHidden/>
+    <w:unhideWhenUsed/>
+    <w:rsid w:val="003131F0"/>
+    <w:rPr>
+      <w:color w:val="605E5C"/>
+      <w:shd w:val="clear" w:color="auto" w:fill="E1DFDD"/>
+    </w:rPr>
+  </w:style>
 </w:styles>
 </file>
 

</xml_diff>